<commit_message>
Wrote simulation portion of essay
</commit_message>
<xml_diff>
--- a/research methods essay.docx
+++ b/research methods essay.docx
@@ -41,7 +41,37 @@
           <w:szCs w:val="24"/>
           <w:lang w:eastAsia="en-GB"/>
         </w:rPr>
-        <w:t>Individual Essay, BF991 Research Philosophy</w:t>
+        <w:t>Individual Essay, BF99</w:t>
+      </w:r>
+      <w:r>
+        <w:rPr>
+          <w:rFonts w:ascii="Times New Roman" w:eastAsia="Times New Roman" w:hAnsi="Times New Roman" w:cs="Times New Roman"/>
+          <w:color w:val="000000"/>
+          <w:sz w:val="24"/>
+          <w:szCs w:val="24"/>
+          <w:lang w:eastAsia="en-GB"/>
+        </w:rPr>
+        <w:t>2</w:t>
+      </w:r>
+      <w:r>
+        <w:rPr>
+          <w:rFonts w:ascii="Times New Roman" w:eastAsia="Times New Roman" w:hAnsi="Times New Roman" w:cs="Times New Roman"/>
+          <w:color w:val="000000"/>
+          <w:sz w:val="24"/>
+          <w:szCs w:val="24"/>
+          <w:lang w:eastAsia="en-GB"/>
+        </w:rPr>
+        <w:t xml:space="preserve"> Research </w:t>
+      </w:r>
+      <w:r>
+        <w:rPr>
+          <w:rFonts w:ascii="Times New Roman" w:eastAsia="Times New Roman" w:hAnsi="Times New Roman" w:cs="Times New Roman"/>
+          <w:color w:val="000000"/>
+          <w:sz w:val="24"/>
+          <w:szCs w:val="24"/>
+          <w:lang w:eastAsia="en-GB"/>
+        </w:rPr>
+        <w:t>Methods</w:t>
       </w:r>
     </w:p>
     <w:p>
@@ -185,6 +215,351 @@
         </w:rPr>
         <w:t xml:space="preserve">My research topic and methods are different than most other research that takes place at the Strathclyde Business School. </w:t>
       </w:r>
+      <w:r>
+        <w:rPr>
+          <w:rFonts w:ascii="Times New Roman" w:eastAsia="Times New Roman" w:hAnsi="Times New Roman" w:cs="Times New Roman"/>
+          <w:color w:val="000000"/>
+          <w:sz w:val="24"/>
+          <w:szCs w:val="24"/>
+          <w:lang w:eastAsia="en-GB"/>
+        </w:rPr>
+        <w:t>It i</w:t>
+      </w:r>
+      <w:r>
+        <w:rPr>
+          <w:rFonts w:ascii="Times New Roman" w:eastAsia="Times New Roman" w:hAnsi="Times New Roman" w:cs="Times New Roman"/>
+          <w:color w:val="000000"/>
+          <w:sz w:val="24"/>
+          <w:szCs w:val="24"/>
+          <w:lang w:eastAsia="en-GB"/>
+        </w:rPr>
+        <w:t xml:space="preserve">s </w:t>
+      </w:r>
+      <w:r>
+        <w:rPr>
+          <w:rFonts w:ascii="Times New Roman" w:eastAsia="Times New Roman" w:hAnsi="Times New Roman" w:cs="Times New Roman"/>
+          <w:color w:val="000000"/>
+          <w:sz w:val="24"/>
+          <w:szCs w:val="24"/>
+          <w:lang w:eastAsia="en-GB"/>
+        </w:rPr>
+        <w:t>part of the natural sciences</w:t>
+      </w:r>
+      <w:r>
+        <w:rPr>
+          <w:rFonts w:ascii="Times New Roman" w:eastAsia="Times New Roman" w:hAnsi="Times New Roman" w:cs="Times New Roman"/>
+          <w:color w:val="000000"/>
+          <w:sz w:val="24"/>
+          <w:szCs w:val="24"/>
+          <w:lang w:eastAsia="en-GB"/>
+        </w:rPr>
+        <w:t xml:space="preserve">, as opposed to most other research done in this faculty, which is </w:t>
+      </w:r>
+      <w:r>
+        <w:rPr>
+          <w:rFonts w:ascii="Times New Roman" w:eastAsia="Times New Roman" w:hAnsi="Times New Roman" w:cs="Times New Roman"/>
+          <w:color w:val="000000"/>
+          <w:sz w:val="24"/>
+          <w:szCs w:val="24"/>
+          <w:lang w:eastAsia="en-GB"/>
+        </w:rPr>
+        <w:t>social science.</w:t>
+      </w:r>
+      <w:r>
+        <w:rPr>
+          <w:rFonts w:ascii="Times New Roman" w:eastAsia="Times New Roman" w:hAnsi="Times New Roman" w:cs="Times New Roman"/>
+          <w:color w:val="000000"/>
+          <w:sz w:val="24"/>
+          <w:szCs w:val="24"/>
+          <w:lang w:eastAsia="en-GB"/>
+        </w:rPr>
+        <w:t xml:space="preserve"> </w:t>
+      </w:r>
+    </w:p>
+    <w:p>
+      <w:pPr>
+        <w:spacing w:after="0" w:line="240" w:lineRule="auto"/>
+        <w:rPr>
+          <w:rFonts w:ascii="Times New Roman" w:eastAsia="Times New Roman" w:hAnsi="Times New Roman" w:cs="Times New Roman"/>
+          <w:color w:val="000000"/>
+          <w:sz w:val="24"/>
+          <w:szCs w:val="24"/>
+          <w:lang w:eastAsia="en-GB"/>
+        </w:rPr>
+      </w:pPr>
+      <w:r>
+        <w:rPr>
+          <w:rFonts w:ascii="Times New Roman" w:eastAsia="Times New Roman" w:hAnsi="Times New Roman" w:cs="Times New Roman"/>
+          <w:color w:val="000000"/>
+          <w:sz w:val="24"/>
+          <w:szCs w:val="24"/>
+          <w:lang w:eastAsia="en-GB"/>
+        </w:rPr>
+        <w:t xml:space="preserve">The official title of my research is “Simulation and Optimisation of Offshore Renewable Energy Arrays for Minimal Life-Cycle Costs”, meaning the research aims to minimize costs of Offshore Renewable Energy Arrays, mostly windfarms in the North Sea. The Life-Cycle Costs can effectively be split in three phases; the installation, the maintenance and the </w:t>
+      </w:r>
+      <w:r>
+        <w:rPr>
+          <w:rFonts w:ascii="Times New Roman" w:eastAsia="Times New Roman" w:hAnsi="Times New Roman" w:cs="Times New Roman"/>
+          <w:color w:val="000000"/>
+          <w:sz w:val="24"/>
+          <w:szCs w:val="24"/>
+          <w:lang w:eastAsia="en-GB"/>
+        </w:rPr>
+        <w:t>decommission</w:t>
+      </w:r>
+      <w:r>
+        <w:rPr>
+          <w:rFonts w:ascii="Times New Roman" w:eastAsia="Times New Roman" w:hAnsi="Times New Roman" w:cs="Times New Roman"/>
+          <w:color w:val="000000"/>
+          <w:sz w:val="24"/>
+          <w:szCs w:val="24"/>
+          <w:lang w:eastAsia="en-GB"/>
+        </w:rPr>
+        <w:t xml:space="preserve">. The </w:t>
+      </w:r>
+      <w:r>
+        <w:rPr>
+          <w:rFonts w:ascii="Times New Roman" w:eastAsia="Times New Roman" w:hAnsi="Times New Roman" w:cs="Times New Roman"/>
+          <w:color w:val="000000"/>
+          <w:sz w:val="24"/>
+          <w:szCs w:val="24"/>
+          <w:lang w:eastAsia="en-GB"/>
+        </w:rPr>
+        <w:t>primary</w:t>
+      </w:r>
+      <w:r>
+        <w:rPr>
+          <w:rFonts w:ascii="Times New Roman" w:eastAsia="Times New Roman" w:hAnsi="Times New Roman" w:cs="Times New Roman"/>
+          <w:color w:val="000000"/>
+          <w:sz w:val="24"/>
+          <w:szCs w:val="24"/>
+          <w:lang w:eastAsia="en-GB"/>
+        </w:rPr>
+        <w:t xml:space="preserve"> methods </w:t>
+      </w:r>
+      <w:r>
+        <w:rPr>
+          <w:rFonts w:ascii="Times New Roman" w:eastAsia="Times New Roman" w:hAnsi="Times New Roman" w:cs="Times New Roman"/>
+          <w:color w:val="000000"/>
+          <w:sz w:val="24"/>
+          <w:szCs w:val="24"/>
+          <w:lang w:eastAsia="en-GB"/>
+        </w:rPr>
+        <w:t xml:space="preserve">used for this in the literature, and which I plan to use, are </w:t>
+      </w:r>
+      <w:r>
+        <w:rPr>
+          <w:rFonts w:ascii="Times New Roman" w:eastAsia="Times New Roman" w:hAnsi="Times New Roman" w:cs="Times New Roman"/>
+          <w:color w:val="000000"/>
+          <w:sz w:val="24"/>
+          <w:szCs w:val="24"/>
+          <w:lang w:eastAsia="en-GB"/>
+        </w:rPr>
+        <w:t xml:space="preserve">simulation and optimisation; the goal is to mathematically model the schedule of an installation, maintenance and/or </w:t>
+      </w:r>
+      <w:r>
+        <w:rPr>
+          <w:rFonts w:ascii="Times New Roman" w:eastAsia="Times New Roman" w:hAnsi="Times New Roman" w:cs="Times New Roman"/>
+          <w:color w:val="000000"/>
+          <w:sz w:val="24"/>
+          <w:szCs w:val="24"/>
+          <w:lang w:eastAsia="en-GB"/>
+        </w:rPr>
+        <w:t>decommission</w:t>
+      </w:r>
+      <w:r>
+        <w:rPr>
+          <w:rFonts w:ascii="Times New Roman" w:eastAsia="Times New Roman" w:hAnsi="Times New Roman" w:cs="Times New Roman"/>
+          <w:color w:val="000000"/>
+          <w:sz w:val="24"/>
+          <w:szCs w:val="24"/>
+          <w:lang w:eastAsia="en-GB"/>
+        </w:rPr>
+        <w:t xml:space="preserve"> project in such a way that solving the minimi</w:t>
+      </w:r>
+      <w:r>
+        <w:rPr>
+          <w:rFonts w:ascii="Times New Roman" w:eastAsia="Times New Roman" w:hAnsi="Times New Roman" w:cs="Times New Roman"/>
+          <w:color w:val="000000"/>
+          <w:sz w:val="24"/>
+          <w:szCs w:val="24"/>
+          <w:lang w:eastAsia="en-GB"/>
+        </w:rPr>
+        <w:t>s</w:t>
+      </w:r>
+      <w:r>
+        <w:rPr>
+          <w:rFonts w:ascii="Times New Roman" w:eastAsia="Times New Roman" w:hAnsi="Times New Roman" w:cs="Times New Roman"/>
+          <w:color w:val="000000"/>
+          <w:sz w:val="24"/>
+          <w:szCs w:val="24"/>
+          <w:lang w:eastAsia="en-GB"/>
+        </w:rPr>
+        <w:t>ation-equation(s) can still be done i</w:t>
+      </w:r>
+      <w:r>
+        <w:rPr>
+          <w:rFonts w:ascii="Times New Roman" w:eastAsia="Times New Roman" w:hAnsi="Times New Roman" w:cs="Times New Roman"/>
+          <w:color w:val="000000"/>
+          <w:sz w:val="24"/>
+          <w:szCs w:val="24"/>
+          <w:lang w:eastAsia="en-GB"/>
+        </w:rPr>
+        <w:t xml:space="preserve">n a reasonable time, and give an efficient schedule. </w:t>
+      </w:r>
+    </w:p>
+    <w:p>
+      <w:pPr>
+        <w:spacing w:after="0" w:line="240" w:lineRule="auto"/>
+        <w:rPr>
+          <w:rFonts w:ascii="Times New Roman" w:eastAsia="Times New Roman" w:hAnsi="Times New Roman" w:cs="Times New Roman"/>
+          <w:color w:val="000000"/>
+          <w:sz w:val="24"/>
+          <w:szCs w:val="24"/>
+          <w:lang w:eastAsia="en-GB"/>
+        </w:rPr>
+      </w:pPr>
+      <w:r>
+        <w:rPr>
+          <w:rFonts w:ascii="Times New Roman" w:eastAsia="Times New Roman" w:hAnsi="Times New Roman" w:cs="Times New Roman"/>
+          <w:color w:val="000000"/>
+          <w:sz w:val="24"/>
+          <w:szCs w:val="24"/>
+          <w:lang w:eastAsia="en-GB"/>
+        </w:rPr>
+        <w:t xml:space="preserve">It should also be noted I am further along with my research than most people taking this course, having started roughly 18 months ago. Due to this, I have already looked into which methods fit my research best, and I have written extensively about them in my first year report. Parts of this essay will come from my writing there. </w:t>
+      </w:r>
+    </w:p>
+    <w:p>
+      <w:pPr>
+        <w:spacing w:after="0" w:line="240" w:lineRule="auto"/>
+        <w:rPr>
+          <w:rFonts w:ascii="Times New Roman" w:eastAsia="Times New Roman" w:hAnsi="Times New Roman" w:cs="Times New Roman"/>
+          <w:color w:val="000000"/>
+          <w:sz w:val="24"/>
+          <w:szCs w:val="24"/>
+          <w:lang w:eastAsia="en-GB"/>
+        </w:rPr>
+      </w:pPr>
+      <w:r>
+        <w:rPr>
+          <w:rFonts w:ascii="Times New Roman" w:eastAsia="Times New Roman" w:hAnsi="Times New Roman" w:cs="Times New Roman"/>
+          <w:color w:val="000000"/>
+          <w:sz w:val="24"/>
+          <w:szCs w:val="24"/>
+          <w:lang w:eastAsia="en-GB"/>
+        </w:rPr>
+        <w:t>Because of the above reasons, I have opted to write about Optimisation and Simulation as my two methods. Neither is discussed in the course, but these are the two fundamental methods of my research (area) and they work very well together, which is why I want to talk about both.</w:t>
+      </w:r>
+    </w:p>
+    <w:p>
+      <w:pPr>
+        <w:spacing w:after="0" w:line="240" w:lineRule="auto"/>
+        <w:rPr>
+          <w:rFonts w:ascii="Times New Roman" w:eastAsia="Times New Roman" w:hAnsi="Times New Roman" w:cs="Times New Roman"/>
+          <w:color w:val="000000"/>
+          <w:sz w:val="24"/>
+          <w:szCs w:val="24"/>
+          <w:lang w:eastAsia="en-GB"/>
+        </w:rPr>
+      </w:pPr>
+    </w:p>
+    <w:p>
+      <w:pPr>
+        <w:spacing w:after="0" w:line="240" w:lineRule="auto"/>
+        <w:rPr>
+          <w:rFonts w:ascii="Times New Roman" w:eastAsia="Times New Roman" w:hAnsi="Times New Roman" w:cs="Times New Roman"/>
+          <w:color w:val="000000"/>
+          <w:sz w:val="24"/>
+          <w:szCs w:val="24"/>
+          <w:lang w:eastAsia="en-GB"/>
+        </w:rPr>
+      </w:pPr>
+      <w:r>
+        <w:rPr>
+          <w:rFonts w:ascii="Times New Roman" w:eastAsia="Times New Roman" w:hAnsi="Times New Roman" w:cs="Times New Roman"/>
+          <w:b/>
+          <w:color w:val="000000"/>
+          <w:sz w:val="32"/>
+          <w:szCs w:val="32"/>
+          <w:lang w:eastAsia="en-GB"/>
+        </w:rPr>
+        <w:t>Optimisation</w:t>
+      </w:r>
+      <w:r>
+        <w:rPr>
+          <w:rFonts w:ascii="Times New Roman" w:eastAsia="Times New Roman" w:hAnsi="Times New Roman" w:cs="Times New Roman"/>
+          <w:color w:val="000000"/>
+          <w:sz w:val="24"/>
+          <w:szCs w:val="24"/>
+          <w:lang w:eastAsia="en-GB"/>
+        </w:rPr>
+        <w:t>:</w:t>
+      </w:r>
+    </w:p>
+    <w:p>
+      <w:pPr>
+        <w:spacing w:after="0" w:line="240" w:lineRule="auto"/>
+        <w:rPr>
+          <w:rFonts w:ascii="Times New Roman" w:eastAsia="Times New Roman" w:hAnsi="Times New Roman" w:cs="Times New Roman"/>
+          <w:color w:val="000000"/>
+          <w:sz w:val="24"/>
+          <w:szCs w:val="24"/>
+          <w:lang w:eastAsia="en-GB"/>
+        </w:rPr>
+      </w:pPr>
+      <w:r>
+        <w:rPr>
+          <w:rFonts w:ascii="Times New Roman" w:eastAsia="Times New Roman" w:hAnsi="Times New Roman" w:cs="Times New Roman"/>
+          <w:color w:val="000000"/>
+          <w:sz w:val="24"/>
+          <w:szCs w:val="24"/>
+          <w:lang w:eastAsia="en-GB"/>
+        </w:rPr>
+        <w:t>Optimisation is an umbrella term for various techniques used to explore the quality of different configurations of a certain system. For the problem described above, the different configurations could be the different possible schedules used for an installation project. Which schedules are possible is restricted in the mathematical model underlying the optimisation; for example a vessel (ship performing the operations) cannot perform multiple tasks at the same time, and each task needs to be assigned exactly once. Within this space of valid schedules, optimisation methods can be used to try and find the best one (or in bigger problems, oft</w:t>
+      </w:r>
+      <w:r>
+        <w:rPr>
+          <w:rFonts w:ascii="Times New Roman" w:eastAsia="Times New Roman" w:hAnsi="Times New Roman" w:cs="Times New Roman"/>
+          <w:color w:val="000000"/>
+          <w:sz w:val="24"/>
+          <w:szCs w:val="24"/>
+          <w:lang w:eastAsia="en-GB"/>
+        </w:rPr>
+        <w:t xml:space="preserve">en simply a good one) based on given metrics, such as expected duration or costs of schedules. </w:t>
+      </w:r>
+    </w:p>
+    <w:p>
+      <w:pPr>
+        <w:spacing w:after="0" w:line="240" w:lineRule="auto"/>
+        <w:rPr>
+          <w:rFonts w:ascii="Times New Roman" w:eastAsia="Times New Roman" w:hAnsi="Times New Roman" w:cs="Times New Roman"/>
+          <w:color w:val="000000"/>
+          <w:sz w:val="24"/>
+          <w:szCs w:val="24"/>
+          <w:lang w:eastAsia="en-GB"/>
+        </w:rPr>
+      </w:pPr>
+      <w:r>
+        <w:rPr>
+          <w:rFonts w:ascii="Times New Roman" w:eastAsia="Times New Roman" w:hAnsi="Times New Roman" w:cs="Times New Roman"/>
+          <w:color w:val="000000"/>
+          <w:sz w:val="24"/>
+          <w:szCs w:val="24"/>
+          <w:lang w:eastAsia="en-GB"/>
+        </w:rPr>
+        <w:t xml:space="preserve">As my research is focussed on improving schedules and scheduling techniques, optimisation is a very well fitting method, and is very broadly used in the literature. </w:t>
+      </w:r>
+      <w:r>
+        <w:rPr>
+          <w:rFonts w:ascii="Times New Roman" w:eastAsia="Times New Roman" w:hAnsi="Times New Roman" w:cs="Times New Roman"/>
+          <w:color w:val="000000"/>
+          <w:sz w:val="24"/>
+          <w:szCs w:val="24"/>
+          <w:lang w:eastAsia="en-GB"/>
+        </w:rPr>
+        <w:t>In the specific literature regarding my area of scheduling under uncertainty, (mixed-</w:t>
+      </w:r>
       <w:proofErr w:type="gramStart"/>
       <w:r>
         <w:rPr>
@@ -194,7 +569,7 @@
           <w:szCs w:val="24"/>
           <w:lang w:eastAsia="en-GB"/>
         </w:rPr>
-        <w:t>It’s</w:t>
+        <w:t>)integer</w:t>
       </w:r>
       <w:proofErr w:type="gramEnd"/>
       <w:r>
@@ -205,238 +580,315 @@
           <w:szCs w:val="24"/>
           <w:lang w:eastAsia="en-GB"/>
         </w:rPr>
-        <w:t xml:space="preserve"> </w:t>
-      </w:r>
-      <w:r>
-        <w:rPr>
-          <w:rFonts w:ascii="Times New Roman" w:eastAsia="Times New Roman" w:hAnsi="Times New Roman" w:cs="Times New Roman"/>
-          <w:color w:val="000000"/>
-          <w:sz w:val="24"/>
-          <w:szCs w:val="24"/>
-          <w:lang w:eastAsia="en-GB"/>
-        </w:rPr>
-        <w:t>part of the natural sciences</w:t>
-      </w:r>
-      <w:r>
-        <w:rPr>
-          <w:rFonts w:ascii="Times New Roman" w:eastAsia="Times New Roman" w:hAnsi="Times New Roman" w:cs="Times New Roman"/>
-          <w:color w:val="000000"/>
-          <w:sz w:val="24"/>
-          <w:szCs w:val="24"/>
-          <w:lang w:eastAsia="en-GB"/>
-        </w:rPr>
-        <w:t xml:space="preserve">, as opposed to most other research done in this faculty, which is </w:t>
-      </w:r>
-      <w:r>
-        <w:rPr>
-          <w:rFonts w:ascii="Times New Roman" w:eastAsia="Times New Roman" w:hAnsi="Times New Roman" w:cs="Times New Roman"/>
-          <w:color w:val="000000"/>
-          <w:sz w:val="24"/>
-          <w:szCs w:val="24"/>
-          <w:lang w:eastAsia="en-GB"/>
-        </w:rPr>
-        <w:t>social science.</w:t>
-      </w:r>
-      <w:r>
-        <w:rPr>
-          <w:rFonts w:ascii="Times New Roman" w:eastAsia="Times New Roman" w:hAnsi="Times New Roman" w:cs="Times New Roman"/>
-          <w:color w:val="000000"/>
-          <w:sz w:val="24"/>
-          <w:szCs w:val="24"/>
-          <w:lang w:eastAsia="en-GB"/>
-        </w:rPr>
-        <w:t xml:space="preserve"> </w:t>
-      </w:r>
-    </w:p>
-    <w:p>
-      <w:pPr>
-        <w:spacing w:after="0" w:line="240" w:lineRule="auto"/>
-        <w:rPr>
-          <w:rFonts w:ascii="Times New Roman" w:eastAsia="Times New Roman" w:hAnsi="Times New Roman" w:cs="Times New Roman"/>
-          <w:color w:val="000000"/>
-          <w:sz w:val="24"/>
-          <w:szCs w:val="24"/>
-          <w:lang w:eastAsia="en-GB"/>
-        </w:rPr>
-      </w:pPr>
-      <w:r>
-        <w:rPr>
-          <w:rFonts w:ascii="Times New Roman" w:eastAsia="Times New Roman" w:hAnsi="Times New Roman" w:cs="Times New Roman"/>
-          <w:color w:val="000000"/>
-          <w:sz w:val="24"/>
-          <w:szCs w:val="24"/>
-          <w:lang w:eastAsia="en-GB"/>
-        </w:rPr>
-        <w:t xml:space="preserve">The official title of my research is “Simulation and Optimisation of Offshore Renewable Energy Arrays for Minimal Life-Cycle Costs”, meaning the research aims to minimize costs of Offshore Renewable Energy Arrays, mostly windfarms in the North Sea. The Life-Cycle Costs can effectively be split in three phases; the installation, the maintenance and </w:t>
-      </w:r>
-      <w:proofErr w:type="gramStart"/>
-      <w:r>
-        <w:rPr>
-          <w:rFonts w:ascii="Times New Roman" w:eastAsia="Times New Roman" w:hAnsi="Times New Roman" w:cs="Times New Roman"/>
-          <w:color w:val="000000"/>
-          <w:sz w:val="24"/>
-          <w:szCs w:val="24"/>
-          <w:lang w:eastAsia="en-GB"/>
-        </w:rPr>
-        <w:t xml:space="preserve">the </w:t>
-      </w:r>
-      <w:r>
-        <w:rPr>
-          <w:rFonts w:ascii="Times New Roman" w:eastAsia="Times New Roman" w:hAnsi="Times New Roman" w:cs="Times New Roman"/>
-          <w:color w:val="000000"/>
-          <w:sz w:val="24"/>
-          <w:szCs w:val="24"/>
-          <w:lang w:eastAsia="en-GB"/>
-        </w:rPr>
-        <w:t>decommission</w:t>
-      </w:r>
-      <w:proofErr w:type="gramEnd"/>
-      <w:r>
-        <w:rPr>
-          <w:rFonts w:ascii="Times New Roman" w:eastAsia="Times New Roman" w:hAnsi="Times New Roman" w:cs="Times New Roman"/>
-          <w:color w:val="000000"/>
-          <w:sz w:val="24"/>
-          <w:szCs w:val="24"/>
-          <w:lang w:eastAsia="en-GB"/>
-        </w:rPr>
-        <w:t xml:space="preserve">. The </w:t>
-      </w:r>
-      <w:r>
-        <w:rPr>
-          <w:rFonts w:ascii="Times New Roman" w:eastAsia="Times New Roman" w:hAnsi="Times New Roman" w:cs="Times New Roman"/>
-          <w:color w:val="000000"/>
-          <w:sz w:val="24"/>
-          <w:szCs w:val="24"/>
-          <w:lang w:eastAsia="en-GB"/>
-        </w:rPr>
-        <w:t>primary</w:t>
-      </w:r>
-      <w:r>
-        <w:rPr>
-          <w:rFonts w:ascii="Times New Roman" w:eastAsia="Times New Roman" w:hAnsi="Times New Roman" w:cs="Times New Roman"/>
-          <w:color w:val="000000"/>
-          <w:sz w:val="24"/>
-          <w:szCs w:val="24"/>
-          <w:lang w:eastAsia="en-GB"/>
-        </w:rPr>
-        <w:t xml:space="preserve"> methods </w:t>
-      </w:r>
-      <w:r>
-        <w:rPr>
-          <w:rFonts w:ascii="Times New Roman" w:eastAsia="Times New Roman" w:hAnsi="Times New Roman" w:cs="Times New Roman"/>
-          <w:color w:val="000000"/>
-          <w:sz w:val="24"/>
-          <w:szCs w:val="24"/>
-          <w:lang w:eastAsia="en-GB"/>
-        </w:rPr>
-        <w:t xml:space="preserve">used for this in the literature, and which I plan to use, are </w:t>
-      </w:r>
-      <w:r>
-        <w:rPr>
-          <w:rFonts w:ascii="Times New Roman" w:eastAsia="Times New Roman" w:hAnsi="Times New Roman" w:cs="Times New Roman"/>
-          <w:color w:val="000000"/>
-          <w:sz w:val="24"/>
-          <w:szCs w:val="24"/>
-          <w:lang w:eastAsia="en-GB"/>
-        </w:rPr>
-        <w:t xml:space="preserve">simulation and optimisation; the goal is to mathematically model the schedule of an installation, maintenance and/or </w:t>
-      </w:r>
-      <w:r>
-        <w:rPr>
-          <w:rFonts w:ascii="Times New Roman" w:eastAsia="Times New Roman" w:hAnsi="Times New Roman" w:cs="Times New Roman"/>
-          <w:color w:val="000000"/>
-          <w:sz w:val="24"/>
-          <w:szCs w:val="24"/>
-          <w:lang w:eastAsia="en-GB"/>
-        </w:rPr>
-        <w:t>decommission</w:t>
-      </w:r>
-      <w:r>
-        <w:rPr>
-          <w:rFonts w:ascii="Times New Roman" w:eastAsia="Times New Roman" w:hAnsi="Times New Roman" w:cs="Times New Roman"/>
-          <w:color w:val="000000"/>
-          <w:sz w:val="24"/>
-          <w:szCs w:val="24"/>
-          <w:lang w:eastAsia="en-GB"/>
-        </w:rPr>
-        <w:t xml:space="preserve"> </w:t>
-      </w:r>
-      <w:r>
-        <w:rPr>
-          <w:rFonts w:ascii="Times New Roman" w:eastAsia="Times New Roman" w:hAnsi="Times New Roman" w:cs="Times New Roman"/>
-          <w:color w:val="000000"/>
-          <w:sz w:val="24"/>
-          <w:szCs w:val="24"/>
-          <w:lang w:eastAsia="en-GB"/>
-        </w:rPr>
-        <w:t>project in such a way that solving the minimi</w:t>
-      </w:r>
-      <w:r>
-        <w:rPr>
-          <w:rFonts w:ascii="Times New Roman" w:eastAsia="Times New Roman" w:hAnsi="Times New Roman" w:cs="Times New Roman"/>
-          <w:color w:val="000000"/>
-          <w:sz w:val="24"/>
-          <w:szCs w:val="24"/>
-          <w:lang w:eastAsia="en-GB"/>
-        </w:rPr>
-        <w:t>s</w:t>
-      </w:r>
-      <w:r>
-        <w:rPr>
-          <w:rFonts w:ascii="Times New Roman" w:eastAsia="Times New Roman" w:hAnsi="Times New Roman" w:cs="Times New Roman"/>
-          <w:color w:val="000000"/>
-          <w:sz w:val="24"/>
-          <w:szCs w:val="24"/>
-          <w:lang w:eastAsia="en-GB"/>
-        </w:rPr>
-        <w:t>ation-equation(s) can still be done i</w:t>
-      </w:r>
-      <w:r>
-        <w:rPr>
-          <w:rFonts w:ascii="Times New Roman" w:eastAsia="Times New Roman" w:hAnsi="Times New Roman" w:cs="Times New Roman"/>
-          <w:color w:val="000000"/>
-          <w:sz w:val="24"/>
-          <w:szCs w:val="24"/>
-          <w:lang w:eastAsia="en-GB"/>
-        </w:rPr>
-        <w:t xml:space="preserve">n a reasonable time, and give an efficient schedule. </w:t>
-      </w:r>
-    </w:p>
-    <w:p>
-      <w:pPr>
-        <w:spacing w:after="0" w:line="240" w:lineRule="auto"/>
-        <w:rPr>
-          <w:rFonts w:ascii="Times New Roman" w:eastAsia="Times New Roman" w:hAnsi="Times New Roman" w:cs="Times New Roman"/>
-          <w:color w:val="000000"/>
-          <w:sz w:val="24"/>
-          <w:szCs w:val="24"/>
-          <w:lang w:eastAsia="en-GB"/>
-        </w:rPr>
-      </w:pPr>
-      <w:r>
-        <w:rPr>
-          <w:rFonts w:ascii="Times New Roman" w:eastAsia="Times New Roman" w:hAnsi="Times New Roman" w:cs="Times New Roman"/>
-          <w:color w:val="000000"/>
-          <w:sz w:val="24"/>
-          <w:szCs w:val="24"/>
-          <w:lang w:eastAsia="en-GB"/>
-        </w:rPr>
-        <w:t xml:space="preserve">It should also be noted I am further along with my research than most people taking this course, having started roughly 18 months ago. Due to this, I have already looked into which methods fit my research best, and I have written extensively about them in my first year report. Parts of this essay will come from my writing there. </w:t>
+        <w:t xml:space="preserve"> programming and local search are the most common ways of optimising. There are other methods that are used more in different areas where optimisation is us</w:t>
+      </w:r>
+      <w:r>
+        <w:rPr>
+          <w:rFonts w:ascii="Times New Roman" w:eastAsia="Times New Roman" w:hAnsi="Times New Roman" w:cs="Times New Roman"/>
+          <w:color w:val="000000"/>
+          <w:sz w:val="24"/>
+          <w:szCs w:val="24"/>
+          <w:lang w:eastAsia="en-GB"/>
+        </w:rPr>
+        <w:t>ed, such as genetic algorithms or dynamic programming. I aim to keep these techniques in mind, as it may be worthwhile t</w:t>
+      </w:r>
+      <w:r>
+        <w:rPr>
+          <w:rFonts w:ascii="Times New Roman" w:eastAsia="Times New Roman" w:hAnsi="Times New Roman" w:cs="Times New Roman"/>
+          <w:color w:val="000000"/>
+          <w:sz w:val="24"/>
+          <w:szCs w:val="24"/>
+          <w:lang w:eastAsia="en-GB"/>
+        </w:rPr>
+        <w:t xml:space="preserve">o try them out for my research, and there is no clear reason as to why those techniques would not work well for the problems my research looks at. </w:t>
+      </w:r>
+    </w:p>
+    <w:p>
+      <w:pPr>
+        <w:spacing w:after="0" w:line="240" w:lineRule="auto"/>
+        <w:rPr>
+          <w:rFonts w:ascii="Times New Roman" w:eastAsia="Times New Roman" w:hAnsi="Times New Roman" w:cs="Times New Roman"/>
+          <w:color w:val="000000"/>
+          <w:sz w:val="24"/>
+          <w:szCs w:val="24"/>
+          <w:lang w:eastAsia="en-GB"/>
+        </w:rPr>
+      </w:pPr>
+    </w:p>
+    <w:p>
+      <w:pPr>
+        <w:spacing w:after="0" w:line="240" w:lineRule="auto"/>
+        <w:rPr>
+          <w:rFonts w:ascii="Times New Roman" w:eastAsia="Times New Roman" w:hAnsi="Times New Roman" w:cs="Times New Roman"/>
+          <w:color w:val="000000"/>
+          <w:sz w:val="24"/>
+          <w:szCs w:val="24"/>
+          <w:lang w:eastAsia="en-GB"/>
+        </w:rPr>
+      </w:pPr>
+      <w:r>
+        <w:rPr>
+          <w:rFonts w:ascii="Times New Roman" w:eastAsia="Times New Roman" w:hAnsi="Times New Roman" w:cs="Times New Roman"/>
+          <w:color w:val="000000"/>
+          <w:sz w:val="24"/>
+          <w:szCs w:val="24"/>
+          <w:lang w:eastAsia="en-GB"/>
+        </w:rPr>
+        <w:t xml:space="preserve">A big drawback of many </w:t>
+      </w:r>
+      <w:r>
+        <w:rPr>
+          <w:rFonts w:ascii="Times New Roman" w:eastAsia="Times New Roman" w:hAnsi="Times New Roman" w:cs="Times New Roman"/>
+          <w:color w:val="000000"/>
+          <w:sz w:val="24"/>
+          <w:szCs w:val="24"/>
+          <w:lang w:eastAsia="en-GB"/>
+        </w:rPr>
+        <w:t>optimisation techniques is that it can often be infeasible to solve a problem to optimality</w:t>
+      </w:r>
+      <w:r>
+        <w:rPr>
+          <w:rFonts w:ascii="Times New Roman" w:eastAsia="Times New Roman" w:hAnsi="Times New Roman" w:cs="Times New Roman"/>
+          <w:color w:val="000000"/>
+          <w:sz w:val="24"/>
+          <w:szCs w:val="24"/>
+          <w:lang w:eastAsia="en-GB"/>
+        </w:rPr>
+        <w:t xml:space="preserve"> due to the amount of time that can take. Within my research, it is </w:t>
+      </w:r>
+      <w:r>
+        <w:rPr>
+          <w:rFonts w:ascii="Times New Roman" w:eastAsia="Times New Roman" w:hAnsi="Times New Roman" w:cs="Times New Roman"/>
+          <w:color w:val="000000"/>
+          <w:sz w:val="24"/>
+          <w:szCs w:val="24"/>
+          <w:lang w:eastAsia="en-GB"/>
+        </w:rPr>
+        <w:lastRenderedPageBreak/>
+        <w:t xml:space="preserve">impossible to calculate the objectively best schedule due to the sheer number of possible schedules. This is why problems are often simplified, and/or heuristic approaches are taken. For example, integer programming is a technique that </w:t>
+      </w:r>
+      <w:r>
+        <w:rPr>
+          <w:rFonts w:ascii="Times New Roman" w:eastAsia="Times New Roman" w:hAnsi="Times New Roman" w:cs="Times New Roman"/>
+          <w:color w:val="000000"/>
+          <w:sz w:val="24"/>
+          <w:szCs w:val="24"/>
+          <w:lang w:eastAsia="en-GB"/>
+        </w:rPr>
+        <w:t xml:space="preserve">by its nature will give an optimal solution, and if given the installation scheduling problem in its full complexity, will simply never return a result. This can be mitigated by splitting the problem into smaller problems that on its own can be solved in reasonable time. This can strongly reduce the amount of possible schedules to consider, which will speed up the process but also means the resulting solution is unlikely to be the best overall schedule. </w:t>
+      </w:r>
+    </w:p>
+    <w:p>
+      <w:pPr>
+        <w:spacing w:after="0" w:line="240" w:lineRule="auto"/>
+        <w:rPr>
+          <w:rFonts w:ascii="Times New Roman" w:eastAsia="Times New Roman" w:hAnsi="Times New Roman" w:cs="Times New Roman"/>
+          <w:color w:val="000000"/>
+          <w:sz w:val="24"/>
+          <w:szCs w:val="24"/>
+          <w:lang w:eastAsia="en-GB"/>
+        </w:rPr>
+      </w:pPr>
+      <w:r>
+        <w:rPr>
+          <w:rFonts w:ascii="Times New Roman" w:eastAsia="Times New Roman" w:hAnsi="Times New Roman" w:cs="Times New Roman"/>
+          <w:color w:val="000000"/>
+          <w:sz w:val="24"/>
+          <w:szCs w:val="24"/>
+          <w:lang w:eastAsia="en-GB"/>
+        </w:rPr>
+        <w:t xml:space="preserve">Other optimisation techniques such as local search are inherently heuristic, which means they are based on estimates and guesses. Local search finds good solutions by taking an existing solution and attempting to improve it with small changes. Repeatedly doing this will improve the quality of the schedule, but it also means it can get stuck in local optima, a situation where the solution is not the optimal solution, but it is better than any solution that can be found only with small changes. </w:t>
+      </w:r>
+    </w:p>
+    <w:p>
+      <w:pPr>
+        <w:spacing w:after="0" w:line="240" w:lineRule="auto"/>
+        <w:rPr>
+          <w:rFonts w:ascii="Times New Roman" w:eastAsia="Times New Roman" w:hAnsi="Times New Roman" w:cs="Times New Roman"/>
+          <w:color w:val="000000"/>
+          <w:sz w:val="24"/>
+          <w:szCs w:val="24"/>
+          <w:lang w:eastAsia="en-GB"/>
+        </w:rPr>
+      </w:pPr>
+    </w:p>
+    <w:p>
+      <w:pPr>
+        <w:spacing w:after="0" w:line="240" w:lineRule="auto"/>
+        <w:rPr>
+          <w:rFonts w:ascii="Times New Roman" w:eastAsia="Times New Roman" w:hAnsi="Times New Roman" w:cs="Times New Roman"/>
+          <w:color w:val="000000"/>
+          <w:sz w:val="24"/>
+          <w:szCs w:val="24"/>
+          <w:lang w:eastAsia="en-GB"/>
+        </w:rPr>
+      </w:pPr>
+      <w:r>
+        <w:rPr>
+          <w:rFonts w:ascii="Times New Roman" w:eastAsia="Times New Roman" w:hAnsi="Times New Roman" w:cs="Times New Roman"/>
+          <w:color w:val="000000"/>
+          <w:sz w:val="24"/>
+          <w:szCs w:val="24"/>
+          <w:lang w:eastAsia="en-GB"/>
+        </w:rPr>
+        <w:t xml:space="preserve">However, one could say these drawbacks of imprecision are a result of the problem considered, not the methods themselves, as there are no known methods to solve the problem within reasonable time. </w:t>
+      </w:r>
+      <w:r>
+        <w:rPr>
+          <w:rFonts w:ascii="Times New Roman" w:eastAsia="Times New Roman" w:hAnsi="Times New Roman" w:cs="Times New Roman"/>
+          <w:color w:val="000000"/>
+          <w:sz w:val="24"/>
+          <w:szCs w:val="24"/>
+          <w:lang w:eastAsia="en-GB"/>
+        </w:rPr>
+        <w:t>As there is a lot of literature on how to best adapt these methods to any specific</w:t>
       </w:r>
       <w:bookmarkStart w:id="0" w:name="_GoBack"/>
       <w:bookmarkEnd w:id="0"/>
-    </w:p>
-    <w:p>
-      <w:pPr>
-        <w:spacing w:after="0" w:line="240" w:lineRule="auto"/>
-        <w:rPr>
-          <w:rFonts w:ascii="Times New Roman" w:eastAsia="Times New Roman" w:hAnsi="Times New Roman" w:cs="Times New Roman"/>
-          <w:color w:val="000000"/>
-          <w:sz w:val="24"/>
-          <w:szCs w:val="24"/>
-          <w:lang w:eastAsia="en-GB"/>
-        </w:rPr>
-      </w:pPr>
+      <w:r>
+        <w:rPr>
+          <w:rFonts w:ascii="Times New Roman" w:eastAsia="Times New Roman" w:hAnsi="Times New Roman" w:cs="Times New Roman"/>
+          <w:color w:val="000000"/>
+          <w:sz w:val="24"/>
+          <w:szCs w:val="24"/>
+          <w:lang w:eastAsia="en-GB"/>
+        </w:rPr>
+        <w:t xml:space="preserve"> problem, I have a lot of options to try if I encounter these problems of infeasibility within reasonable time. </w:t>
+      </w:r>
+    </w:p>
+    <w:p>
+      <w:pPr>
+        <w:spacing w:after="0" w:line="240" w:lineRule="auto"/>
+        <w:rPr>
+          <w:rFonts w:ascii="Times New Roman" w:eastAsia="Times New Roman" w:hAnsi="Times New Roman" w:cs="Times New Roman"/>
+          <w:color w:val="000000"/>
+          <w:sz w:val="24"/>
+          <w:szCs w:val="24"/>
+          <w:lang w:eastAsia="en-GB"/>
+        </w:rPr>
+      </w:pPr>
+    </w:p>
+    <w:p>
+      <w:pPr>
+        <w:spacing w:after="0" w:line="240" w:lineRule="auto"/>
+        <w:rPr>
+          <w:rFonts w:ascii="Times New Roman" w:eastAsia="Times New Roman" w:hAnsi="Times New Roman" w:cs="Times New Roman"/>
+          <w:color w:val="000000"/>
+          <w:sz w:val="24"/>
+          <w:szCs w:val="24"/>
+          <w:lang w:eastAsia="en-GB"/>
+        </w:rPr>
+      </w:pPr>
+      <w:r>
+        <w:rPr>
+          <w:rFonts w:ascii="Times New Roman" w:eastAsia="Times New Roman" w:hAnsi="Times New Roman" w:cs="Times New Roman"/>
+          <w:b/>
+          <w:color w:val="000000"/>
+          <w:sz w:val="32"/>
+          <w:szCs w:val="32"/>
+          <w:lang w:eastAsia="en-GB"/>
+        </w:rPr>
+        <w:t>Simulation</w:t>
+      </w:r>
+      <w:r>
+        <w:rPr>
+          <w:rFonts w:ascii="Times New Roman" w:eastAsia="Times New Roman" w:hAnsi="Times New Roman" w:cs="Times New Roman"/>
+          <w:color w:val="000000"/>
+          <w:sz w:val="24"/>
+          <w:szCs w:val="24"/>
+          <w:lang w:eastAsia="en-GB"/>
+        </w:rPr>
+        <w:t xml:space="preserve">: </w:t>
+      </w:r>
+    </w:p>
+    <w:p>
+      <w:pPr>
+        <w:spacing w:after="0" w:line="240" w:lineRule="auto"/>
+        <w:rPr>
+          <w:rFonts w:ascii="Times New Roman" w:eastAsia="Times New Roman" w:hAnsi="Times New Roman" w:cs="Times New Roman"/>
+          <w:color w:val="000000"/>
+          <w:sz w:val="24"/>
+          <w:szCs w:val="24"/>
+          <w:lang w:eastAsia="en-GB"/>
+        </w:rPr>
+      </w:pPr>
+      <w:r>
+        <w:rPr>
+          <w:rFonts w:ascii="Times New Roman" w:eastAsia="Times New Roman" w:hAnsi="Times New Roman" w:cs="Times New Roman"/>
+          <w:color w:val="000000"/>
+          <w:sz w:val="24"/>
+          <w:szCs w:val="24"/>
+          <w:lang w:eastAsia="en-GB"/>
+        </w:rPr>
+        <w:t>TODO</w:t>
+      </w:r>
+    </w:p>
+    <w:p>
+      <w:pPr>
+        <w:spacing w:after="0" w:line="240" w:lineRule="auto"/>
+        <w:rPr>
+          <w:rFonts w:ascii="Times New Roman" w:eastAsia="Times New Roman" w:hAnsi="Times New Roman" w:cs="Times New Roman"/>
+          <w:color w:val="000000"/>
+          <w:sz w:val="24"/>
+          <w:szCs w:val="24"/>
+          <w:lang w:eastAsia="en-GB"/>
+        </w:rPr>
+      </w:pPr>
+    </w:p>
+    <w:p>
+      <w:pPr>
+        <w:spacing w:after="0" w:line="240" w:lineRule="auto"/>
+        <w:rPr>
+          <w:rFonts w:ascii="Times New Roman" w:eastAsia="Times New Roman" w:hAnsi="Times New Roman" w:cs="Times New Roman"/>
+          <w:color w:val="000000"/>
+          <w:sz w:val="24"/>
+          <w:szCs w:val="24"/>
+          <w:lang w:eastAsia="en-GB"/>
+        </w:rPr>
+      </w:pPr>
+      <w:r>
+        <w:rPr>
+          <w:rFonts w:ascii="Times New Roman" w:eastAsia="Times New Roman" w:hAnsi="Times New Roman" w:cs="Times New Roman"/>
+          <w:b/>
+          <w:color w:val="000000"/>
+          <w:sz w:val="32"/>
+          <w:szCs w:val="32"/>
+          <w:lang w:eastAsia="en-GB"/>
+        </w:rPr>
+        <w:t>Conclusion</w:t>
+      </w:r>
+      <w:r>
+        <w:rPr>
+          <w:rFonts w:ascii="Times New Roman" w:eastAsia="Times New Roman" w:hAnsi="Times New Roman" w:cs="Times New Roman"/>
+          <w:color w:val="000000"/>
+          <w:sz w:val="24"/>
+          <w:szCs w:val="24"/>
+          <w:lang w:eastAsia="en-GB"/>
+        </w:rPr>
+        <w:t xml:space="preserve">: </w:t>
+      </w:r>
+    </w:p>
+    <w:p>
+      <w:pPr>
+        <w:spacing w:after="0" w:line="240" w:lineRule="auto"/>
+        <w:rPr>
+          <w:rFonts w:ascii="Times New Roman" w:eastAsia="Times New Roman" w:hAnsi="Times New Roman" w:cs="Times New Roman"/>
+          <w:color w:val="000000"/>
+          <w:sz w:val="24"/>
+          <w:szCs w:val="24"/>
+          <w:lang w:eastAsia="en-GB"/>
+        </w:rPr>
+      </w:pPr>
+      <w:r>
+        <w:rPr>
+          <w:rFonts w:ascii="Times New Roman" w:eastAsia="Times New Roman" w:hAnsi="Times New Roman" w:cs="Times New Roman"/>
+          <w:color w:val="000000"/>
+          <w:sz w:val="24"/>
+          <w:szCs w:val="24"/>
+          <w:lang w:eastAsia="en-GB"/>
+        </w:rPr>
+        <w:t>TODO</w:t>
+      </w:r>
     </w:p>
     <w:p>
       <w:pPr>

</xml_diff>